<commit_message>
First version add diagram
</commit_message>
<xml_diff>
--- a/Documents/Final  Project Proposal.docx
+++ b/Documents/Final  Project Proposal.docx
@@ -595,6 +595,7 @@
           <w:szCs w:val="40"/>
         </w:rPr>
       </w:pPr>
+      <w:proofErr w:type="gramStart"/>
       <w:r>
         <w:rPr>
           <w:rFonts w:ascii="Arial" w:eastAsia="Times New Roman" w:hAnsi="Arial" w:cs="Arial"/>
@@ -609,7 +610,16 @@
           <w:sz w:val="40"/>
           <w:szCs w:val="40"/>
         </w:rPr>
-        <w:t>nd the current running test from all Cisco sites.</w:t>
+        <w:t>nd</w:t>
+      </w:r>
+      <w:proofErr w:type="gramEnd"/>
+      <w:r>
+        <w:rPr>
+          <w:rFonts w:ascii="Arial" w:eastAsia="Times New Roman" w:hAnsi="Arial" w:cs="Arial"/>
+          <w:sz w:val="40"/>
+          <w:szCs w:val="40"/>
+        </w:rPr>
+        <w:t xml:space="preserve"> the current running test from all Cisco sites.</w:t>
       </w:r>
     </w:p>
     <w:p>
@@ -675,7 +685,41 @@
           <w:sz w:val="40"/>
           <w:szCs w:val="40"/>
         </w:rPr>
-        <w:t>- [Optional]- build a web site to show the running tests all over the world using wcf services.</w:t>
+        <w:t>- [Optional</w:t>
+      </w:r>
+      <w:proofErr w:type="gramStart"/>
+      <w:r>
+        <w:rPr>
+          <w:rFonts w:ascii="Arial" w:eastAsia="Times New Roman" w:hAnsi="Arial" w:cs="Arial"/>
+          <w:sz w:val="40"/>
+          <w:szCs w:val="40"/>
+        </w:rPr>
+        <w:t>]-</w:t>
+      </w:r>
+      <w:proofErr w:type="gramEnd"/>
+      <w:r>
+        <w:rPr>
+          <w:rFonts w:ascii="Arial" w:eastAsia="Times New Roman" w:hAnsi="Arial" w:cs="Arial"/>
+          <w:sz w:val="40"/>
+          <w:szCs w:val="40"/>
+        </w:rPr>
+        <w:t xml:space="preserve"> build a web site to show the running tests all over the world using </w:t>
+      </w:r>
+      <w:r>
+        <w:rPr>
+          <w:rFonts w:ascii="Arial" w:eastAsia="Times New Roman" w:hAnsi="Arial" w:cs="Arial"/>
+          <w:sz w:val="40"/>
+          <w:szCs w:val="40"/>
+        </w:rPr>
+        <w:t>WCF</w:t>
+      </w:r>
+      <w:r>
+        <w:rPr>
+          <w:rFonts w:ascii="Arial" w:eastAsia="Times New Roman" w:hAnsi="Arial" w:cs="Arial"/>
+          <w:sz w:val="40"/>
+          <w:szCs w:val="40"/>
+        </w:rPr>
+        <w:t xml:space="preserve"> services.</w:t>
       </w:r>
     </w:p>
     <w:p>
@@ -777,11 +821,21 @@
       </w:pPr>
       <w:r>
         <w:rPr>
-          <w:rFonts w:ascii="Arial" w:eastAsia="Times New Roman" w:hAnsi="Arial" w:cs="Arial"/>
-          <w:sz w:val="40"/>
-          <w:szCs w:val="40"/>
-        </w:rPr>
-        <w:t>-As a student it is looks to me like this final project combines all we learn in the colleague and can give great experience with the “real world”.</w:t>
+          <w:rFonts w:ascii="Arial" w:hAnsi="Arial" w:cs="Arial"/>
+          <w:color w:val="000000"/>
+          <w:sz w:val="41"/>
+          <w:szCs w:val="41"/>
+          <w:shd w:val="clear" w:color="auto" w:fill="FFFFFF"/>
+        </w:rPr>
+        <w:t>-As a student it seems to me that this final project combines all that we learnt in the colleague and can give great experience with the “real world”</w:t>
+      </w:r>
+      <w:r>
+        <w:rPr>
+          <w:rFonts w:ascii="Arial" w:eastAsia="Times New Roman" w:hAnsi="Arial" w:cs="Arial"/>
+          <w:sz w:val="40"/>
+          <w:szCs w:val="40"/>
+        </w:rPr>
+        <w:t>.</w:t>
       </w:r>
     </w:p>
     <w:p>
@@ -823,15 +877,10 @@
           <w:szCs w:val="40"/>
           <w:u w:val="single"/>
         </w:rPr>
-        <w:t>Plan Of Action:</w:t>
-      </w:r>
-    </w:p>
-    <w:p>
-      <w:pPr>
-        <w:shd w:val="clear" w:color="auto" w:fill="FFFFFF"/>
-        <w:bidi w:val="0"/>
-        <w:spacing w:after="0" w:line="240" w:lineRule="auto"/>
-        <w:outlineLvl w:val="1"/>
+        <w:t xml:space="preserve">Plan </w:t>
+      </w:r>
+      <w:proofErr w:type="gramStart"/>
+      <w:r>
         <w:rPr>
           <w:rFonts w:ascii="Arial" w:eastAsia="Times New Roman" w:hAnsi="Arial" w:cs="Arial"/>
           <w:b/>
@@ -841,6 +890,37 @@
           <w:szCs w:val="40"/>
           <w:u w:val="single"/>
         </w:rPr>
+        <w:t>Of</w:t>
+      </w:r>
+      <w:proofErr w:type="gramEnd"/>
+      <w:r>
+        <w:rPr>
+          <w:rFonts w:ascii="Arial" w:eastAsia="Times New Roman" w:hAnsi="Arial" w:cs="Arial"/>
+          <w:b/>
+          <w:bCs/>
+          <w:color w:val="4BACC6" w:themeColor="accent5"/>
+          <w:sz w:val="40"/>
+          <w:szCs w:val="40"/>
+          <w:u w:val="single"/>
+        </w:rPr>
+        <w:t xml:space="preserve"> Action:</w:t>
+      </w:r>
+    </w:p>
+    <w:p>
+      <w:pPr>
+        <w:shd w:val="clear" w:color="auto" w:fill="FFFFFF"/>
+        <w:bidi w:val="0"/>
+        <w:spacing w:after="0" w:line="240" w:lineRule="auto"/>
+        <w:outlineLvl w:val="1"/>
+        <w:rPr>
+          <w:rFonts w:ascii="Arial" w:eastAsia="Times New Roman" w:hAnsi="Arial" w:cs="Arial"/>
+          <w:b/>
+          <w:bCs/>
+          <w:color w:val="4BACC6" w:themeColor="accent5"/>
+          <w:sz w:val="40"/>
+          <w:szCs w:val="40"/>
+          <w:u w:val="single"/>
+        </w:rPr>
       </w:pPr>
     </w:p>
     <w:p>
@@ -949,6 +1029,110 @@
           <w:b/>
           <w:bCs/>
           <w:color w:val="4BACC6" w:themeColor="accent5"/>
+          <w:sz w:val="40"/>
+          <w:szCs w:val="40"/>
+          <w:u w:val="single"/>
+        </w:rPr>
+      </w:pPr>
+      <w:r>
+        <w:rPr>
+          <w:rFonts w:ascii="Arial" w:eastAsia="Times New Roman" w:hAnsi="Arial" w:cs="Arial"/>
+          <w:b/>
+          <w:bCs/>
+          <w:color w:val="4BACC6" w:themeColor="accent5"/>
+          <w:sz w:val="40"/>
+          <w:szCs w:val="40"/>
+          <w:u w:val="single"/>
+        </w:rPr>
+        <w:t>Evaluation:</w:t>
+      </w:r>
+    </w:p>
+    <w:p>
+      <w:pPr>
+        <w:bidi w:val="0"/>
+        <w:rPr>
+          <w:sz w:val="40"/>
+          <w:szCs w:val="40"/>
+          <w:u w:val="single"/>
+        </w:rPr>
+      </w:pPr>
+      <w:r>
+        <w:rPr>
+          <w:rFonts w:ascii="Arial" w:hAnsi="Arial" w:cs="Arial"/>
+          <w:color w:val="000000"/>
+          <w:sz w:val="41"/>
+          <w:szCs w:val="41"/>
+          <w:shd w:val="clear" w:color="auto" w:fill="FFFFFF"/>
+        </w:rPr>
+        <w:t>-Designing the test structure, the configuration and the engine, is mandatory as soon as possible. After finishing these tasks, I will continue with the other tasks.</w:t>
+      </w:r>
+    </w:p>
+    <w:p>
+      <w:pPr>
+        <w:bidi w:val="0"/>
+        <w:rPr>
+          <w:sz w:val="40"/>
+          <w:szCs w:val="40"/>
+          <w:u w:val="single"/>
+        </w:rPr>
+      </w:pPr>
+    </w:p>
+    <w:p>
+      <w:pPr>
+        <w:bidi w:val="0"/>
+        <w:rPr>
+          <w:sz w:val="40"/>
+          <w:szCs w:val="40"/>
+        </w:rPr>
+      </w:pPr>
+      <w:r>
+        <w:rPr>
+          <w:sz w:val="40"/>
+          <w:szCs w:val="40"/>
+        </w:rPr>
+        <w:t xml:space="preserve">The following </w:t>
+      </w:r>
+      <w:proofErr w:type="gramStart"/>
+      <w:r>
+        <w:rPr>
+          <w:sz w:val="40"/>
+          <w:szCs w:val="40"/>
+        </w:rPr>
+        <w:t>diagram show</w:t>
+      </w:r>
+      <w:proofErr w:type="gramEnd"/>
+      <w:r>
+        <w:rPr>
+          <w:sz w:val="40"/>
+          <w:szCs w:val="40"/>
+        </w:rPr>
+        <w:t xml:space="preserve"> the project purpose:</w:t>
+      </w:r>
+    </w:p>
+    <w:p>
+      <w:pPr>
+        <w:bidi w:val="0"/>
+        <w:rPr>
+          <w:sz w:val="40"/>
+          <w:szCs w:val="40"/>
+          <w:u w:val="single"/>
+        </w:rPr>
+      </w:pPr>
+    </w:p>
+    <w:p>
+      <w:pPr>
+        <w:bidi w:val="0"/>
+        <w:rPr>
+          <w:sz w:val="40"/>
+          <w:szCs w:val="40"/>
+          <w:u w:val="single"/>
+        </w:rPr>
+      </w:pPr>
+    </w:p>
+    <w:p>
+      <w:pPr>
+        <w:bidi w:val="0"/>
+        <w:rPr>
           <w:sz w:val="40"/>
           <w:szCs w:val="40"/>
           <w:u w:val="single"/>
@@ -956,75 +1140,550 @@
       </w:pPr>
       <w:bookmarkStart w:id="0" w:name="_GoBack"/>
       <w:bookmarkEnd w:id="0"/>
-      <w:r>
-        <w:rPr>
-          <w:rFonts w:ascii="Arial" w:eastAsia="Times New Roman" w:hAnsi="Arial" w:cs="Arial"/>
-          <w:b/>
-          <w:bCs/>
-          <w:color w:val="4BACC6" w:themeColor="accent5"/>
-          <w:sz w:val="40"/>
-          <w:szCs w:val="40"/>
-          <w:u w:val="single"/>
-        </w:rPr>
-        <w:t>Evaluation:</w:t>
-      </w:r>
-    </w:p>
-    <w:p>
-      <w:pPr>
-        <w:bidi w:val="0"/>
-        <w:rPr>
-          <w:sz w:val="40"/>
-          <w:szCs w:val="40"/>
-          <w:u w:val="single"/>
-        </w:rPr>
-      </w:pPr>
-      <w:r>
-        <w:rPr>
-          <w:rFonts w:ascii="Arial" w:eastAsia="Times New Roman" w:hAnsi="Arial" w:cs="Arial"/>
-          <w:sz w:val="40"/>
-          <w:szCs w:val="40"/>
-        </w:rPr>
-        <w:t xml:space="preserve">-Designing </w:t>
-      </w:r>
-      <w:r>
-        <w:rPr>
-          <w:rFonts w:ascii="Arial" w:eastAsia="Times New Roman" w:hAnsi="Arial" w:cs="Arial"/>
-          <w:sz w:val="40"/>
-          <w:szCs w:val="40"/>
-        </w:rPr>
-        <w:t>test structure, configuration</w:t>
-      </w:r>
-      <w:r>
-        <w:rPr>
-          <w:rFonts w:ascii="Arial" w:eastAsia="Times New Roman" w:hAnsi="Arial" w:cs="Arial"/>
-          <w:sz w:val="40"/>
-          <w:szCs w:val="40"/>
-        </w:rPr>
-        <w:t xml:space="preserve"> and the engine is mandatory</w:t>
-      </w:r>
-      <w:r>
-        <w:rPr>
-          <w:rFonts w:ascii="Arial" w:eastAsia="Times New Roman" w:hAnsi="Arial" w:cs="Arial"/>
-          <w:sz w:val="40"/>
-          <w:szCs w:val="40"/>
-        </w:rPr>
-        <w:t xml:space="preserve"> as soon as possible</w:t>
-      </w:r>
-      <w:r>
-        <w:rPr>
-          <w:rFonts w:ascii="Arial" w:eastAsia="Times New Roman" w:hAnsi="Arial" w:cs="Arial"/>
-          <w:sz w:val="40"/>
-          <w:szCs w:val="40"/>
-        </w:rPr>
-        <w:t xml:space="preserve">, after finishing it </w:t>
-      </w:r>
-      <w:r>
-        <w:rPr>
-          <w:rFonts w:ascii="Arial" w:eastAsia="Times New Roman" w:hAnsi="Arial" w:cs="Arial"/>
-          <w:sz w:val="40"/>
-          <w:szCs w:val="40"/>
-        </w:rPr>
-        <w:t>continue with the other tasks.</w:t>
+    </w:p>
+    <w:p>
+      <w:pPr>
+        <w:bidi w:val="0"/>
+        <w:rPr>
+          <w:sz w:val="40"/>
+          <w:szCs w:val="40"/>
+          <w:u w:val="single"/>
+        </w:rPr>
+      </w:pPr>
+    </w:p>
+    <w:p>
+      <w:pPr>
+        <w:bidi w:val="0"/>
+        <w:rPr>
+          <w:sz w:val="40"/>
+          <w:szCs w:val="40"/>
+        </w:rPr>
+      </w:pPr>
+      <w:r>
+        <w:rPr>
+          <w:noProof/>
+          <w:sz w:val="40"/>
+          <w:szCs w:val="40"/>
+          <w:u w:val="single"/>
+        </w:rPr>
+        <w:lastRenderedPageBreak/>
+        <w:drawing>
+          <wp:anchor distT="0" distB="0" distL="114300" distR="114300" simplePos="0" relativeHeight="251658240" behindDoc="1" locked="0" layoutInCell="1" allowOverlap="1" wp14:anchorId="11047A4B" wp14:editId="73D43CF3">
+            <wp:simplePos x="0" y="0"/>
+            <wp:positionH relativeFrom="column">
+              <wp:posOffset>3952875</wp:posOffset>
+            </wp:positionH>
+            <wp:positionV relativeFrom="paragraph">
+              <wp:posOffset>476250</wp:posOffset>
+            </wp:positionV>
+            <wp:extent cx="1628775" cy="1476375"/>
+            <wp:effectExtent l="0" t="0" r="9525" b="9525"/>
+            <wp:wrapNone/>
+            <wp:docPr id="1" name="Picture 1"/>
+            <wp:cNvGraphicFramePr>
+              <a:graphicFrameLocks xmlns:a="http://schemas.openxmlformats.org/drawingml/2006/main" noChangeAspect="1"/>
+            </wp:cNvGraphicFramePr>
+            <a:graphic xmlns:a="http://schemas.openxmlformats.org/drawingml/2006/main">
+              <a:graphicData uri="http://schemas.openxmlformats.org/drawingml/2006/picture">
+                <pic:pic xmlns:pic="http://schemas.openxmlformats.org/drawingml/2006/picture">
+                  <pic:nvPicPr>
+                    <pic:cNvPr id="0" name="database.jpg"/>
+                    <pic:cNvPicPr/>
+                  </pic:nvPicPr>
+                  <pic:blipFill>
+                    <a:blip r:embed="rId5">
+                      <a:extLst>
+                        <a:ext uri="{28A0092B-C50C-407E-A947-70E740481C1C}">
+                          <a14:useLocalDpi xmlns:a14="http://schemas.microsoft.com/office/drawing/2010/main" val="0"/>
+                        </a:ext>
+                      </a:extLst>
+                    </a:blip>
+                    <a:stretch>
+                      <a:fillRect/>
+                    </a:stretch>
+                  </pic:blipFill>
+                  <pic:spPr>
+                    <a:xfrm>
+                      <a:off x="0" y="0"/>
+                      <a:ext cx="1628775" cy="1476375"/>
+                    </a:xfrm>
+                    <a:prstGeom prst="rect">
+                      <a:avLst/>
+                    </a:prstGeom>
+                  </pic:spPr>
+                </pic:pic>
+              </a:graphicData>
+            </a:graphic>
+          </wp:anchor>
+        </w:drawing>
+      </w:r>
+      <w:r>
+        <w:rPr>
+          <w:sz w:val="40"/>
+          <w:szCs w:val="40"/>
+        </w:rPr>
+        <w:t xml:space="preserve">                                                                            </w:t>
+      </w:r>
+    </w:p>
+    <w:p>
+      <w:pPr>
+        <w:bidi w:val="0"/>
+        <w:rPr>
+          <w:sz w:val="40"/>
+          <w:szCs w:val="40"/>
+        </w:rPr>
+      </w:pPr>
+    </w:p>
+    <w:p>
+      <w:pPr>
+        <w:bidi w:val="0"/>
+        <w:rPr>
+          <w:sz w:val="40"/>
+          <w:szCs w:val="40"/>
+        </w:rPr>
+      </w:pPr>
+      <w:r>
+        <w:rPr>
+          <w:noProof/>
+          <w:sz w:val="40"/>
+          <w:szCs w:val="40"/>
+          <w:u w:val="single"/>
+        </w:rPr>
+        <w:drawing>
+          <wp:anchor distT="0" distB="0" distL="114300" distR="114300" simplePos="0" relativeHeight="251660288" behindDoc="1" locked="0" layoutInCell="1" allowOverlap="1" wp14:anchorId="359CDB5A" wp14:editId="5D97CA09">
+            <wp:simplePos x="0" y="0"/>
+            <wp:positionH relativeFrom="column">
+              <wp:posOffset>-200025</wp:posOffset>
+            </wp:positionH>
+            <wp:positionV relativeFrom="paragraph">
+              <wp:posOffset>299720</wp:posOffset>
+            </wp:positionV>
+            <wp:extent cx="1133475" cy="1104900"/>
+            <wp:effectExtent l="0" t="0" r="9525" b="0"/>
+            <wp:wrapNone/>
+            <wp:docPr id="2" name="Picture 2"/>
+            <wp:cNvGraphicFramePr>
+              <a:graphicFrameLocks xmlns:a="http://schemas.openxmlformats.org/drawingml/2006/main" noChangeAspect="1"/>
+            </wp:cNvGraphicFramePr>
+            <a:graphic xmlns:a="http://schemas.openxmlformats.org/drawingml/2006/main">
+              <a:graphicData uri="http://schemas.openxmlformats.org/drawingml/2006/picture">
+                <pic:pic xmlns:pic="http://schemas.openxmlformats.org/drawingml/2006/picture">
+                  <pic:nvPicPr>
+                    <pic:cNvPr id="0" name="engine.jpg"/>
+                    <pic:cNvPicPr/>
+                  </pic:nvPicPr>
+                  <pic:blipFill>
+                    <a:blip r:embed="rId6">
+                      <a:extLst>
+                        <a:ext uri="{28A0092B-C50C-407E-A947-70E740481C1C}">
+                          <a14:useLocalDpi xmlns:a14="http://schemas.microsoft.com/office/drawing/2010/main" val="0"/>
+                        </a:ext>
+                      </a:extLst>
+                    </a:blip>
+                    <a:stretch>
+                      <a:fillRect/>
+                    </a:stretch>
+                  </pic:blipFill>
+                  <pic:spPr>
+                    <a:xfrm>
+                      <a:off x="0" y="0"/>
+                      <a:ext cx="1133475" cy="1104900"/>
+                    </a:xfrm>
+                    <a:prstGeom prst="rect">
+                      <a:avLst/>
+                    </a:prstGeom>
+                  </pic:spPr>
+                </pic:pic>
+              </a:graphicData>
+            </a:graphic>
+            <wp14:sizeRelH relativeFrom="page">
+              <wp14:pctWidth>0</wp14:pctWidth>
+            </wp14:sizeRelH>
+            <wp14:sizeRelV relativeFrom="page">
+              <wp14:pctHeight>0</wp14:pctHeight>
+            </wp14:sizeRelV>
+          </wp:anchor>
+        </w:drawing>
+      </w:r>
+    </w:p>
+    <w:p>
+      <w:pPr>
+        <w:bidi w:val="0"/>
+        <w:ind w:left="6480" w:firstLine="720"/>
+        <w:rPr>
+          <w:sz w:val="40"/>
+          <w:szCs w:val="40"/>
+        </w:rPr>
+      </w:pPr>
+      <w:r>
+        <w:rPr>
+          <w:noProof/>
+          <w:sz w:val="40"/>
+          <w:szCs w:val="40"/>
+        </w:rPr>
+        <mc:AlternateContent>
+          <mc:Choice Requires="wps">
+            <w:drawing>
+              <wp:anchor distT="0" distB="0" distL="114300" distR="114300" simplePos="0" relativeHeight="251664384" behindDoc="0" locked="0" layoutInCell="1" allowOverlap="1">
+                <wp:simplePos x="0" y="0"/>
+                <wp:positionH relativeFrom="column">
+                  <wp:posOffset>4838700</wp:posOffset>
+                </wp:positionH>
+                <wp:positionV relativeFrom="paragraph">
+                  <wp:posOffset>387350</wp:posOffset>
+                </wp:positionV>
+                <wp:extent cx="1" cy="1924050"/>
+                <wp:effectExtent l="95250" t="38100" r="57150" b="19050"/>
+                <wp:wrapNone/>
+                <wp:docPr id="7" name="Straight Arrow Connector 7"/>
+                <wp:cNvGraphicFramePr/>
+                <a:graphic xmlns:a="http://schemas.openxmlformats.org/drawingml/2006/main">
+                  <a:graphicData uri="http://schemas.microsoft.com/office/word/2010/wordprocessingShape">
+                    <wps:wsp>
+                      <wps:cNvCnPr/>
+                      <wps:spPr>
+                        <a:xfrm flipH="1" flipV="1">
+                          <a:off x="0" y="0"/>
+                          <a:ext cx="1" cy="1924050"/>
+                        </a:xfrm>
+                        <a:prstGeom prst="straightConnector1">
+                          <a:avLst/>
+                        </a:prstGeom>
+                        <a:ln>
+                          <a:tailEnd type="arrow"/>
+                        </a:ln>
+                      </wps:spPr>
+                      <wps:style>
+                        <a:lnRef idx="1">
+                          <a:schemeClr val="accent1"/>
+                        </a:lnRef>
+                        <a:fillRef idx="0">
+                          <a:schemeClr val="accent1"/>
+                        </a:fillRef>
+                        <a:effectRef idx="0">
+                          <a:schemeClr val="accent1"/>
+                        </a:effectRef>
+                        <a:fontRef idx="minor">
+                          <a:schemeClr val="tx1"/>
+                        </a:fontRef>
+                      </wps:style>
+                      <wps:bodyPr/>
+                    </wps:wsp>
+                  </a:graphicData>
+                </a:graphic>
+                <wp14:sizeRelH relativeFrom="margin">
+                  <wp14:pctWidth>0</wp14:pctWidth>
+                </wp14:sizeRelH>
+              </wp:anchor>
+            </w:drawing>
+          </mc:Choice>
+          <mc:Fallback>
+            <w:pict>
+              <v:shapetype id="_x0000_t32" coordsize="21600,21600" o:spt="32" o:oned="t" path="m,l21600,21600e" filled="f">
+                <v:path arrowok="t" fillok="f" o:connecttype="none"/>
+                <o:lock v:ext="edit" shapetype="t"/>
+              </v:shapetype>
+              <v:shape id="Straight Arrow Connector 7" o:spid="_x0000_s1026" type="#_x0000_t32" style="position:absolute;left:0;text-align:left;margin-left:381pt;margin-top:30.5pt;width:0;height:151.5pt;flip:x y;z-index:251664384;visibility:visible;mso-wrap-style:square;mso-width-percent:0;mso-wrap-distance-left:9pt;mso-wrap-distance-top:0;mso-wrap-distance-right:9pt;mso-wrap-distance-bottom:0;mso-position-horizontal:absolute;mso-position-horizontal-relative:text;mso-position-vertical:absolute;mso-position-vertical-relative:text;mso-width-percent:0;mso-width-relative:margin" o:gfxdata="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" strokecolor="#4579b8 [3044]">
+                <v:stroke endarrow="open"/>
+              </v:shape>
+            </w:pict>
+          </mc:Fallback>
+        </mc:AlternateContent>
+      </w:r>
+      <w:r>
+        <w:rPr>
+          <w:sz w:val="40"/>
+          <w:szCs w:val="40"/>
+        </w:rPr>
+        <w:t xml:space="preserve"> DB </w:t>
+      </w:r>
+    </w:p>
+    <w:p>
+      <w:pPr>
+        <w:bidi w:val="0"/>
+        <w:rPr>
+          <w:sz w:val="40"/>
+          <w:szCs w:val="40"/>
+        </w:rPr>
+      </w:pPr>
+      <w:r>
+        <w:rPr>
+          <w:noProof/>
+          <w:sz w:val="40"/>
+          <w:szCs w:val="40"/>
+        </w:rPr>
+        <mc:AlternateContent>
+          <mc:Choice Requires="wps">
+            <w:drawing>
+              <wp:anchor distT="0" distB="0" distL="114300" distR="114300" simplePos="0" relativeHeight="251663360" behindDoc="0" locked="0" layoutInCell="1" allowOverlap="1" wp14:anchorId="1F164364" wp14:editId="34240C93">
+                <wp:simplePos x="0" y="0"/>
+                <wp:positionH relativeFrom="column">
+                  <wp:posOffset>847724</wp:posOffset>
+                </wp:positionH>
+                <wp:positionV relativeFrom="paragraph">
+                  <wp:posOffset>2332990</wp:posOffset>
+                </wp:positionV>
+                <wp:extent cx="3495675" cy="9525"/>
+                <wp:effectExtent l="0" t="76200" r="9525" b="104775"/>
+                <wp:wrapNone/>
+                <wp:docPr id="6" name="Straight Arrow Connector 6"/>
+                <wp:cNvGraphicFramePr/>
+                <a:graphic xmlns:a="http://schemas.openxmlformats.org/drawingml/2006/main">
+                  <a:graphicData uri="http://schemas.microsoft.com/office/word/2010/wordprocessingShape">
+                    <wps:wsp>
+                      <wps:cNvCnPr/>
+                      <wps:spPr>
+                        <a:xfrm>
+                          <a:off x="0" y="0"/>
+                          <a:ext cx="3495675" cy="9525"/>
+                        </a:xfrm>
+                        <a:prstGeom prst="straightConnector1">
+                          <a:avLst/>
+                        </a:prstGeom>
+                        <a:ln>
+                          <a:tailEnd type="arrow"/>
+                        </a:ln>
+                      </wps:spPr>
+                      <wps:style>
+                        <a:lnRef idx="1">
+                          <a:schemeClr val="accent1"/>
+                        </a:lnRef>
+                        <a:fillRef idx="0">
+                          <a:schemeClr val="accent1"/>
+                        </a:fillRef>
+                        <a:effectRef idx="0">
+                          <a:schemeClr val="accent1"/>
+                        </a:effectRef>
+                        <a:fontRef idx="minor">
+                          <a:schemeClr val="tx1"/>
+                        </a:fontRef>
+                      </wps:style>
+                      <wps:bodyPr/>
+                    </wps:wsp>
+                  </a:graphicData>
+                </a:graphic>
+              </wp:anchor>
+            </w:drawing>
+          </mc:Choice>
+          <mc:Fallback>
+            <w:pict>
+              <v:shape id="Straight Arrow Connector 6" o:spid="_x0000_s1026" type="#_x0000_t32" style="position:absolute;left:0;text-align:left;margin-left:66.75pt;margin-top:183.7pt;width:275.25pt;height:.75pt;z-index:251663360;visibility:visible;mso-wrap-style:square;mso-wrap-distance-left:9pt;mso-wrap-distance-top:0;mso-wrap-distance-right:9pt;mso-wrap-distance-bottom:0;mso-position-horizontal:absolute;mso-position-horizontal-relative:text;mso-position-vertical:absolute;mso-position-vertical-relative:text" o:gfxdata="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" strokecolor="#4579b8 [3044]">
+                <v:stroke endarrow="open"/>
+              </v:shape>
+            </w:pict>
+          </mc:Fallback>
+        </mc:AlternateContent>
+      </w:r>
+      <w:r>
+        <w:rPr>
+          <w:noProof/>
+          <w:sz w:val="40"/>
+          <w:szCs w:val="40"/>
+        </w:rPr>
+        <mc:AlternateContent>
+          <mc:Choice Requires="wps">
+            <w:drawing>
+              <wp:anchor distT="0" distB="0" distL="114300" distR="114300" simplePos="0" relativeHeight="251662336" behindDoc="0" locked="0" layoutInCell="1" allowOverlap="1" wp14:anchorId="6603348C" wp14:editId="2403D433">
+                <wp:simplePos x="0" y="0"/>
+                <wp:positionH relativeFrom="column">
+                  <wp:posOffset>352425</wp:posOffset>
+                </wp:positionH>
+                <wp:positionV relativeFrom="paragraph">
+                  <wp:posOffset>618490</wp:posOffset>
+                </wp:positionV>
+                <wp:extent cx="9525" cy="1209675"/>
+                <wp:effectExtent l="76200" t="0" r="66675" b="66675"/>
+                <wp:wrapNone/>
+                <wp:docPr id="5" name="Straight Arrow Connector 5"/>
+                <wp:cNvGraphicFramePr/>
+                <a:graphic xmlns:a="http://schemas.openxmlformats.org/drawingml/2006/main">
+                  <a:graphicData uri="http://schemas.microsoft.com/office/word/2010/wordprocessingShape">
+                    <wps:wsp>
+                      <wps:cNvCnPr/>
+                      <wps:spPr>
+                        <a:xfrm>
+                          <a:off x="0" y="0"/>
+                          <a:ext cx="9525" cy="1209675"/>
+                        </a:xfrm>
+                        <a:prstGeom prst="straightConnector1">
+                          <a:avLst/>
+                        </a:prstGeom>
+                        <a:ln>
+                          <a:tailEnd type="arrow"/>
+                        </a:ln>
+                      </wps:spPr>
+                      <wps:style>
+                        <a:lnRef idx="1">
+                          <a:schemeClr val="accent1"/>
+                        </a:lnRef>
+                        <a:fillRef idx="0">
+                          <a:schemeClr val="accent1"/>
+                        </a:fillRef>
+                        <a:effectRef idx="0">
+                          <a:schemeClr val="accent1"/>
+                        </a:effectRef>
+                        <a:fontRef idx="minor">
+                          <a:schemeClr val="tx1"/>
+                        </a:fontRef>
+                      </wps:style>
+                      <wps:bodyPr/>
+                    </wps:wsp>
+                  </a:graphicData>
+                </a:graphic>
+                <wp14:sizeRelV relativeFrom="margin">
+                  <wp14:pctHeight>0</wp14:pctHeight>
+                </wp14:sizeRelV>
+              </wp:anchor>
+            </w:drawing>
+          </mc:Choice>
+          <mc:Fallback>
+            <w:pict>
+              <v:shape id="Straight Arrow Connector 5" o:spid="_x0000_s1026" type="#_x0000_t32" style="position:absolute;left:0;text-align:left;margin-left:27.75pt;margin-top:48.7pt;width:.75pt;height:95.25pt;z-index:251662336;visibility:visible;mso-wrap-style:square;mso-height-percent:0;mso-wrap-distance-left:9pt;mso-wrap-distance-top:0;mso-wrap-distance-right:9pt;mso-wrap-distance-bottom:0;mso-position-horizontal:absolute;mso-position-horizontal-relative:text;mso-position-vertical:absolute;mso-position-vertical-relative:text;mso-height-percent:0;mso-height-relative:margin" o:gfxdata="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" strokecolor="#4579b8 [3044]">
+                <v:stroke endarrow="open"/>
+              </v:shape>
+            </w:pict>
+          </mc:Fallback>
+        </mc:AlternateContent>
+      </w:r>
+      <w:r>
+        <w:rPr>
+          <w:noProof/>
+          <w:sz w:val="40"/>
+          <w:szCs w:val="40"/>
+        </w:rPr>
+        <w:drawing>
+          <wp:anchor distT="0" distB="0" distL="114300" distR="114300" simplePos="0" relativeHeight="251659264" behindDoc="0" locked="0" layoutInCell="1" allowOverlap="1" wp14:anchorId="41F06D3D" wp14:editId="3F9B864A">
+            <wp:simplePos x="0" y="0"/>
+            <wp:positionH relativeFrom="column">
+              <wp:posOffset>4210050</wp:posOffset>
+            </wp:positionH>
+            <wp:positionV relativeFrom="paragraph">
+              <wp:posOffset>1783080</wp:posOffset>
+            </wp:positionV>
+            <wp:extent cx="1219200" cy="1152525"/>
+            <wp:effectExtent l="0" t="0" r="0" b="9525"/>
+            <wp:wrapSquare wrapText="bothSides"/>
+            <wp:docPr id="3" name="Picture 3"/>
+            <wp:cNvGraphicFramePr>
+              <a:graphicFrameLocks xmlns:a="http://schemas.openxmlformats.org/drawingml/2006/main" noChangeAspect="1"/>
+            </wp:cNvGraphicFramePr>
+            <a:graphic xmlns:a="http://schemas.openxmlformats.org/drawingml/2006/main">
+              <a:graphicData uri="http://schemas.openxmlformats.org/drawingml/2006/picture">
+                <pic:pic xmlns:pic="http://schemas.openxmlformats.org/drawingml/2006/picture">
+                  <pic:nvPicPr>
+                    <pic:cNvPr id="0" name="wcf.jpg"/>
+                    <pic:cNvPicPr/>
+                  </pic:nvPicPr>
+                  <pic:blipFill>
+                    <a:blip r:embed="rId7">
+                      <a:extLst>
+                        <a:ext uri="{28A0092B-C50C-407E-A947-70E740481C1C}">
+                          <a14:useLocalDpi xmlns:a14="http://schemas.microsoft.com/office/drawing/2010/main" val="0"/>
+                        </a:ext>
+                      </a:extLst>
+                    </a:blip>
+                    <a:stretch>
+                      <a:fillRect/>
+                    </a:stretch>
+                  </pic:blipFill>
+                  <pic:spPr>
+                    <a:xfrm>
+                      <a:off x="0" y="0"/>
+                      <a:ext cx="1219200" cy="1152525"/>
+                    </a:xfrm>
+                    <a:prstGeom prst="rect">
+                      <a:avLst/>
+                    </a:prstGeom>
+                  </pic:spPr>
+                </pic:pic>
+              </a:graphicData>
+            </a:graphic>
+            <wp14:sizeRelH relativeFrom="page">
+              <wp14:pctWidth>0</wp14:pctWidth>
+            </wp14:sizeRelH>
+            <wp14:sizeRelV relativeFrom="page">
+              <wp14:pctHeight>0</wp14:pctHeight>
+            </wp14:sizeRelV>
+          </wp:anchor>
+        </w:drawing>
+      </w:r>
+      <w:r>
+        <w:rPr>
+          <w:noProof/>
+          <w:sz w:val="40"/>
+          <w:szCs w:val="40"/>
+        </w:rPr>
+        <w:drawing>
+          <wp:anchor distT="0" distB="0" distL="114300" distR="114300" simplePos="0" relativeHeight="251661312" behindDoc="0" locked="0" layoutInCell="1" allowOverlap="1" wp14:anchorId="4C7BA983" wp14:editId="3F22DE42">
+            <wp:simplePos x="0" y="0"/>
+            <wp:positionH relativeFrom="column">
+              <wp:posOffset>-200025</wp:posOffset>
+            </wp:positionH>
+            <wp:positionV relativeFrom="paragraph">
+              <wp:posOffset>1742440</wp:posOffset>
+            </wp:positionV>
+            <wp:extent cx="1133475" cy="1190625"/>
+            <wp:effectExtent l="0" t="0" r="9525" b="9525"/>
+            <wp:wrapSquare wrapText="bothSides"/>
+            <wp:docPr id="4" name="Picture 4"/>
+            <wp:cNvGraphicFramePr>
+              <a:graphicFrameLocks xmlns:a="http://schemas.openxmlformats.org/drawingml/2006/main" noChangeAspect="1"/>
+            </wp:cNvGraphicFramePr>
+            <a:graphic xmlns:a="http://schemas.openxmlformats.org/drawingml/2006/main">
+              <a:graphicData uri="http://schemas.openxmlformats.org/drawingml/2006/picture">
+                <pic:pic xmlns:pic="http://schemas.openxmlformats.org/drawingml/2006/picture">
+                  <pic:nvPicPr>
+                    <pic:cNvPr id="0" name="test.jpg"/>
+                    <pic:cNvPicPr/>
+                  </pic:nvPicPr>
+                  <pic:blipFill>
+                    <a:blip r:embed="rId8">
+                      <a:extLst>
+                        <a:ext uri="{28A0092B-C50C-407E-A947-70E740481C1C}">
+                          <a14:useLocalDpi xmlns:a14="http://schemas.microsoft.com/office/drawing/2010/main" val="0"/>
+                        </a:ext>
+                      </a:extLst>
+                    </a:blip>
+                    <a:stretch>
+                      <a:fillRect/>
+                    </a:stretch>
+                  </pic:blipFill>
+                  <pic:spPr>
+                    <a:xfrm>
+                      <a:off x="0" y="0"/>
+                      <a:ext cx="1133475" cy="1190625"/>
+                    </a:xfrm>
+                    <a:prstGeom prst="rect">
+                      <a:avLst/>
+                    </a:prstGeom>
+                  </pic:spPr>
+                </pic:pic>
+              </a:graphicData>
+            </a:graphic>
+            <wp14:sizeRelH relativeFrom="page">
+              <wp14:pctWidth>0</wp14:pctWidth>
+            </wp14:sizeRelH>
+            <wp14:sizeRelV relativeFrom="page">
+              <wp14:pctHeight>0</wp14:pctHeight>
+            </wp14:sizeRelV>
+          </wp:anchor>
+        </w:drawing>
+      </w:r>
+      <w:r>
+        <w:rPr>
+          <w:sz w:val="40"/>
+          <w:szCs w:val="40"/>
+          <w:u w:val="single"/>
+        </w:rPr>
+        <w:br w:type="textWrapping" w:clear="all"/>
+      </w:r>
+      <w:r>
+        <w:rPr>
+          <w:color w:val="943634" w:themeColor="accent2" w:themeShade="BF"/>
+          <w:sz w:val="40"/>
+          <w:szCs w:val="40"/>
+        </w:rPr>
+        <w:t>Engine</w:t>
       </w:r>
     </w:p>
     <w:sectPr>
@@ -1263,6 +1922,36 @@
       <w:szCs w:val="36"/>
     </w:rPr>
   </w:style>
+  <w:style w:type="paragraph" w:styleId="BalloonText">
+    <w:name w:val="Balloon Text"/>
+    <w:basedOn w:val="Normal"/>
+    <w:link w:val="BalloonTextChar"/>
+    <w:uiPriority w:val="99"/>
+    <w:semiHidden/>
+    <w:unhideWhenUsed/>
+    <w:rsid w:val="00623FAB"/>
+    <w:pPr>
+      <w:spacing w:after="0" w:line="240" w:lineRule="auto"/>
+    </w:pPr>
+    <w:rPr>
+      <w:rFonts w:ascii="Tahoma" w:hAnsi="Tahoma" w:cs="Tahoma"/>
+      <w:sz w:val="16"/>
+      <w:szCs w:val="16"/>
+    </w:rPr>
+  </w:style>
+  <w:style w:type="character" w:customStyle="1" w:styleId="BalloonTextChar">
+    <w:name w:val="Balloon Text Char"/>
+    <w:basedOn w:val="DefaultParagraphFont"/>
+    <w:link w:val="BalloonText"/>
+    <w:uiPriority w:val="99"/>
+    <w:semiHidden/>
+    <w:rsid w:val="00623FAB"/>
+    <w:rPr>
+      <w:rFonts w:ascii="Tahoma" w:hAnsi="Tahoma" w:cs="Tahoma"/>
+      <w:sz w:val="16"/>
+      <w:szCs w:val="16"/>
+    </w:rPr>
+  </w:style>
 </w:styles>
 </file>
 
@@ -1488,6 +2177,36 @@
       <w:bCs/>
       <w:sz w:val="36"/>
       <w:szCs w:val="36"/>
+    </w:rPr>
+  </w:style>
+  <w:style w:type="paragraph" w:styleId="BalloonText">
+    <w:name w:val="Balloon Text"/>
+    <w:basedOn w:val="Normal"/>
+    <w:link w:val="BalloonTextChar"/>
+    <w:uiPriority w:val="99"/>
+    <w:semiHidden/>
+    <w:unhideWhenUsed/>
+    <w:rsid w:val="00623FAB"/>
+    <w:pPr>
+      <w:spacing w:after="0" w:line="240" w:lineRule="auto"/>
+    </w:pPr>
+    <w:rPr>
+      <w:rFonts w:ascii="Tahoma" w:hAnsi="Tahoma" w:cs="Tahoma"/>
+      <w:sz w:val="16"/>
+      <w:szCs w:val="16"/>
+    </w:rPr>
+  </w:style>
+  <w:style w:type="character" w:customStyle="1" w:styleId="BalloonTextChar">
+    <w:name w:val="Balloon Text Char"/>
+    <w:basedOn w:val="DefaultParagraphFont"/>
+    <w:link w:val="BalloonText"/>
+    <w:uiPriority w:val="99"/>
+    <w:semiHidden/>
+    <w:rsid w:val="00623FAB"/>
+    <w:rPr>
+      <w:rFonts w:ascii="Tahoma" w:hAnsi="Tahoma" w:cs="Tahoma"/>
+      <w:sz w:val="16"/>
+      <w:szCs w:val="16"/>
     </w:rPr>
   </w:style>
 </w:styles>

</xml_diff>